<commit_message>
Administrative changes (no code) Including Library in gitignore and some comments in settingUp
</commit_message>
<xml_diff>
--- a/Setting Up.docx
+++ b/Setting Up.docx
@@ -75,15 +75,32 @@
         </w:rPr>
         <w:t xml:space="preserve">  Go to: </w:t>
       </w:r>
-      <w:hyperlink r:id="rId5" w:history="1">
-        <w:r>
-          <w:rPr>
-            <w:rStyle w:val="Hipervnculo"/>
-            <w:lang w:val="en-US"/>
-          </w:rPr>
-          <w:t>https://github.com/YVaraug/SpaceShooter</w:t>
-        </w:r>
-      </w:hyperlink>
+      <w:r>
+        <w:fldChar w:fldCharType="begin"/>
+      </w:r>
+      <w:r>
+        <w:rPr>
+          <w:lang w:val="en-US"/>
+        </w:rPr>
+        <w:instrText xml:space="preserve"> HYPERLINK "https://github.com/YVaraug/SpaceShooter" </w:instrText>
+      </w:r>
+      <w:r>
+        <w:fldChar w:fldCharType="separate"/>
+      </w:r>
+      <w:r>
+        <w:rPr>
+          <w:rStyle w:val="Hipervnculo"/>
+          <w:lang w:val="en-US"/>
+        </w:rPr>
+        <w:t>https://github.com/YVaraug/SpaceShooter</w:t>
+      </w:r>
+      <w:r>
+        <w:rPr>
+          <w:rStyle w:val="Hipervnculo"/>
+          <w:lang w:val="en-US"/>
+        </w:rPr>
+        <w:fldChar w:fldCharType="end"/>
+      </w:r>
     </w:p>
     <w:p>
       <w:pPr>
@@ -120,7 +137,7 @@
                     </pic:cNvPicPr>
                   </pic:nvPicPr>
                   <pic:blipFill>
-                    <a:blip r:embed="rId6">
+                    <a:blip r:embed="rId5">
                       <a:extLst>
                         <a:ext uri="{28A0092B-C50C-407E-A947-70E740481C1C}">
                           <a14:useLocalDpi xmlns:a14="http://schemas.microsoft.com/office/drawing/2010/main" val="0"/>
@@ -205,15 +222,32 @@
         </w:rPr>
         <w:t xml:space="preserve"> Go to: </w:t>
       </w:r>
-      <w:hyperlink r:id="rId7" w:history="1">
-        <w:r>
-          <w:rPr>
-            <w:rStyle w:val="Hipervnculo"/>
-            <w:lang w:val="en-US"/>
-          </w:rPr>
-          <w:t>https://store.unity.com/es/download?ref=personal</w:t>
-        </w:r>
-      </w:hyperlink>
+      <w:r>
+        <w:fldChar w:fldCharType="begin"/>
+      </w:r>
+      <w:r>
+        <w:rPr>
+          <w:lang w:val="en-US"/>
+        </w:rPr>
+        <w:instrText xml:space="preserve"> HYPERLINK "https://store.unity.com/es/download?ref=personal" </w:instrText>
+      </w:r>
+      <w:r>
+        <w:fldChar w:fldCharType="separate"/>
+      </w:r>
+      <w:r>
+        <w:rPr>
+          <w:rStyle w:val="Hipervnculo"/>
+          <w:lang w:val="en-US"/>
+        </w:rPr>
+        <w:t>https://store.unity.com/es/download?ref=personal</w:t>
+      </w:r>
+      <w:r>
+        <w:rPr>
+          <w:rStyle w:val="Hipervnculo"/>
+          <w:lang w:val="en-US"/>
+        </w:rPr>
+        <w:fldChar w:fldCharType="end"/>
+      </w:r>
     </w:p>
     <w:p>
       <w:pPr>
@@ -277,7 +311,7 @@
                     </pic:cNvPicPr>
                   </pic:nvPicPr>
                   <pic:blipFill>
-                    <a:blip r:embed="rId8">
+                    <a:blip r:embed="rId6">
                       <a:extLst>
                         <a:ext uri="{28A0092B-C50C-407E-A947-70E740481C1C}">
                           <a14:useLocalDpi xmlns:a14="http://schemas.microsoft.com/office/drawing/2010/main" val="0"/>
@@ -357,7 +391,7 @@
                     </pic:cNvPicPr>
                   </pic:nvPicPr>
                   <pic:blipFill>
-                    <a:blip r:embed="rId9" cstate="print">
+                    <a:blip r:embed="rId7" cstate="print">
                       <a:extLst>
                         <a:ext uri="{28A0092B-C50C-407E-A947-70E740481C1C}">
                           <a14:useLocalDpi xmlns:a14="http://schemas.microsoft.com/office/drawing/2010/main" val="0"/>
@@ -413,7 +447,7 @@
                     </pic:cNvPicPr>
                   </pic:nvPicPr>
                   <pic:blipFill>
-                    <a:blip r:embed="rId10" cstate="print">
+                    <a:blip r:embed="rId8" cstate="print">
                       <a:extLst>
                         <a:ext uri="{28A0092B-C50C-407E-A947-70E740481C1C}">
                           <a14:useLocalDpi xmlns:a14="http://schemas.microsoft.com/office/drawing/2010/main" val="0"/>
@@ -487,7 +521,7 @@
                     </pic:cNvPicPr>
                   </pic:nvPicPr>
                   <pic:blipFill>
-                    <a:blip r:embed="rId11" cstate="print">
+                    <a:blip r:embed="rId9" cstate="print">
                       <a:extLst>
                         <a:ext uri="{28A0092B-C50C-407E-A947-70E740481C1C}">
                           <a14:useLocalDpi xmlns:a14="http://schemas.microsoft.com/office/drawing/2010/main" val="0"/>
@@ -575,7 +609,7 @@
                     </pic:cNvPicPr>
                   </pic:nvPicPr>
                   <pic:blipFill>
-                    <a:blip r:embed="rId12" cstate="print">
+                    <a:blip r:embed="rId10" cstate="print">
                       <a:extLst>
                         <a:ext uri="{28A0092B-C50C-407E-A947-70E740481C1C}">
                           <a14:useLocalDpi xmlns:a14="http://schemas.microsoft.com/office/drawing/2010/main" val="0"/>
@@ -677,7 +711,7 @@
                     </pic:cNvPicPr>
                   </pic:nvPicPr>
                   <pic:blipFill>
-                    <a:blip r:embed="rId13" cstate="print">
+                    <a:blip r:embed="rId11" cstate="print">
                       <a:extLst>
                         <a:ext uri="{28A0092B-C50C-407E-A947-70E740481C1C}">
                           <a14:useLocalDpi xmlns:a14="http://schemas.microsoft.com/office/drawing/2010/main" val="0"/>
@@ -751,7 +785,7 @@
                     </pic:cNvPicPr>
                   </pic:nvPicPr>
                   <pic:blipFill>
-                    <a:blip r:embed="rId12" cstate="print">
+                    <a:blip r:embed="rId10" cstate="print">
                       <a:extLst>
                         <a:ext uri="{28A0092B-C50C-407E-A947-70E740481C1C}">
                           <a14:useLocalDpi xmlns:a14="http://schemas.microsoft.com/office/drawing/2010/main" val="0"/>
@@ -826,7 +860,7 @@
                     </pic:cNvPicPr>
                   </pic:nvPicPr>
                   <pic:blipFill>
-                    <a:blip r:embed="rId14">
+                    <a:blip r:embed="rId12">
                       <a:extLst>
                         <a:ext uri="{28A0092B-C50C-407E-A947-70E740481C1C}">
                           <a14:useLocalDpi xmlns:a14="http://schemas.microsoft.com/office/drawing/2010/main" val="0"/>
@@ -1016,15 +1050,32 @@
         </w:rPr>
         <w:t xml:space="preserve">Go to: </w:t>
       </w:r>
-      <w:hyperlink r:id="rId15" w:history="1">
-        <w:r>
-          <w:rPr>
-            <w:rStyle w:val="Hipervnculo"/>
-            <w:lang w:val="en-US"/>
-          </w:rPr>
-          <w:t>https://git-scm.com/downloads</w:t>
-        </w:r>
-      </w:hyperlink>
+      <w:r>
+        <w:fldChar w:fldCharType="begin"/>
+      </w:r>
+      <w:r>
+        <w:rPr>
+          <w:lang w:val="en-US"/>
+        </w:rPr>
+        <w:instrText xml:space="preserve"> HYPERLINK "https://git-scm.com/downloads" </w:instrText>
+      </w:r>
+      <w:r>
+        <w:fldChar w:fldCharType="separate"/>
+      </w:r>
+      <w:r>
+        <w:rPr>
+          <w:rStyle w:val="Hipervnculo"/>
+          <w:lang w:val="en-US"/>
+        </w:rPr>
+        <w:t>https://git-scm.com/downloads</w:t>
+      </w:r>
+      <w:r>
+        <w:rPr>
+          <w:rStyle w:val="Hipervnculo"/>
+          <w:lang w:val="en-US"/>
+        </w:rPr>
+        <w:fldChar w:fldCharType="end"/>
+      </w:r>
     </w:p>
     <w:p>
       <w:pPr>
@@ -1140,7 +1191,7 @@
                     </pic:cNvPicPr>
                   </pic:nvPicPr>
                   <pic:blipFill>
-                    <a:blip r:embed="rId16">
+                    <a:blip r:embed="rId13">
                       <a:extLst>
                         <a:ext uri="{28A0092B-C50C-407E-A947-70E740481C1C}">
                           <a14:useLocalDpi xmlns:a14="http://schemas.microsoft.com/office/drawing/2010/main" val="0"/>
@@ -1214,7 +1265,7 @@
                     </pic:cNvPicPr>
                   </pic:nvPicPr>
                   <pic:blipFill>
-                    <a:blip r:embed="rId17">
+                    <a:blip r:embed="rId14">
                       <a:extLst>
                         <a:ext uri="{28A0092B-C50C-407E-A947-70E740481C1C}">
                           <a14:useLocalDpi xmlns:a14="http://schemas.microsoft.com/office/drawing/2010/main" val="0"/>
@@ -1275,7 +1326,7 @@
                     </pic:cNvPicPr>
                   </pic:nvPicPr>
                   <pic:blipFill>
-                    <a:blip r:embed="rId18">
+                    <a:blip r:embed="rId15">
                       <a:extLst>
                         <a:ext uri="{28A0092B-C50C-407E-A947-70E740481C1C}">
                           <a14:useLocalDpi xmlns:a14="http://schemas.microsoft.com/office/drawing/2010/main" val="0"/>
@@ -1709,7 +1760,7 @@
                     </pic:cNvPicPr>
                   </pic:nvPicPr>
                   <pic:blipFill>
-                    <a:blip r:embed="rId19">
+                    <a:blip r:embed="rId16">
                       <a:extLst>
                         <a:ext uri="{28A0092B-C50C-407E-A947-70E740481C1C}">
                           <a14:useLocalDpi xmlns:a14="http://schemas.microsoft.com/office/drawing/2010/main" val="0"/>
@@ -2181,7 +2232,7 @@
         </w:rPr>
         <w:t xml:space="preserve">: </w:t>
       </w:r>
-      <w:hyperlink r:id="rId20" w:history="1">
+      <w:hyperlink r:id="rId17" w:history="1">
         <w:r>
           <w:rPr>
             <w:rStyle w:val="Hipervnculo"/>
@@ -2370,7 +2421,7 @@
                     </pic:cNvPicPr>
                   </pic:nvPicPr>
                   <pic:blipFill>
-                    <a:blip r:embed="rId21">
+                    <a:blip r:embed="rId18">
                       <a:extLst>
                         <a:ext uri="{28A0092B-C50C-407E-A947-70E740481C1C}">
                           <a14:useLocalDpi xmlns:a14="http://schemas.microsoft.com/office/drawing/2010/main" val="0"/>
@@ -2482,6 +2533,28 @@
     <w:p>
       <w:pPr>
         <w:rPr>
+          <w:lang w:val="en-US"/>
+        </w:rPr>
+      </w:pPr>
+      <w:r>
+        <w:rPr>
+          <w:lang w:val="en-US"/>
+        </w:rPr>
+        <w:t xml:space="preserve">Want to see a simplified flow video: </w:t>
+      </w:r>
+      <w:hyperlink r:id="rId19" w:history="1">
+        <w:r>
+          <w:rPr>
+            <w:rStyle w:val="Hipervnculo"/>
+            <w:lang w:val="en-US"/>
+          </w:rPr>
+          <w:t>https://www.youtube.com/watch?v=-N4Cghw0l2Q</w:t>
+        </w:r>
+      </w:hyperlink>
+    </w:p>
+    <w:p>
+      <w:pPr>
+        <w:rPr>
           <w:rStyle w:val="Hipervnculo"/>
           <w:lang w:val="en-US"/>
         </w:rPr>
@@ -2492,7 +2565,7 @@
         </w:rPr>
         <w:t xml:space="preserve">You like advanced: </w:t>
       </w:r>
-      <w:hyperlink r:id="rId22" w:history="1">
+      <w:hyperlink r:id="rId20" w:history="1">
         <w:r>
           <w:rPr>
             <w:rStyle w:val="Hipervnculo"/>
@@ -2577,7 +2650,7 @@
         </w:rPr>
         <w:t xml:space="preserve">:  </w:t>
       </w:r>
-      <w:hyperlink r:id="rId23" w:history="1">
+      <w:hyperlink r:id="rId21" w:history="1">
         <w:r>
           <w:rPr>
             <w:rStyle w:val="Hipervnculo"/>
@@ -2599,7 +2672,7 @@
         </w:rPr>
         <w:t xml:space="preserve">Even more advanced:  read the manual at </w:t>
       </w:r>
-      <w:hyperlink r:id="rId24" w:history="1">
+      <w:hyperlink r:id="rId22" w:history="1">
         <w:r>
           <w:rPr>
             <w:rStyle w:val="Hipervnculo"/>
@@ -2608,22 +2681,22 @@
           <w:t>https://git-scm.com/doc</w:t>
         </w:r>
       </w:hyperlink>
+    </w:p>
+    <w:p>
+      <w:pPr>
+        <w:rPr>
+          <w:lang w:val="en-US"/>
+        </w:rPr>
+      </w:pPr>
+    </w:p>
+    <w:p>
+      <w:pPr>
+        <w:rPr>
+          <w:lang w:val="en-US"/>
+        </w:rPr>
+      </w:pPr>
       <w:bookmarkStart w:id="0" w:name="_GoBack"/>
       <w:bookmarkEnd w:id="0"/>
-    </w:p>
-    <w:p>
-      <w:pPr>
-        <w:rPr>
-          <w:lang w:val="en-US"/>
-        </w:rPr>
-      </w:pPr>
-    </w:p>
-    <w:p>
-      <w:pPr>
-        <w:rPr>
-          <w:lang w:val="en-US"/>
-        </w:rPr>
-      </w:pPr>
     </w:p>
     <w:sectPr>
       <w:pgSz w:w="11906" w:h="16838"/>
@@ -2911,6 +2984,7 @@
   <w:style w:type="character" w:default="1" w:styleId="Fuentedeprrafopredeter">
     <w:name w:val="Default Paragraph Font"/>
     <w:uiPriority w:val="1"/>
+    <w:semiHidden/>
     <w:unhideWhenUsed/>
   </w:style>
   <w:style w:type="table" w:default="1" w:styleId="Tablanormal">
@@ -3362,6 +3436,7 @@
   <w:style w:type="character" w:default="1" w:styleId="Fuentedeprrafopredeter">
     <w:name w:val="Default Paragraph Font"/>
     <w:uiPriority w:val="1"/>
+    <w:semiHidden/>
     <w:unhideWhenUsed/>
   </w:style>
   <w:style w:type="table" w:default="1" w:styleId="Tablanormal">

</xml_diff>